<commit_message>
Finalización presentación lógica combinacional
Se termina la presentación de lógica combinacional mediante la adición  de los k-map y algunas aplicaciones.
</commit_message>
<xml_diff>
--- a/guias/pres. 1 - Aplicaciones lógica combinacional.docx
+++ b/guias/pres. 1 - Aplicaciones lógica combinacional.docx
@@ -1,6 +1,6 @@
 
 <file path=word/document.xml><?xml version="1.0" encoding="utf-8"?>
-<w:document xmlns:wpc="http://schemas.microsoft.com/office/word/2010/wordprocessingCanvas" xmlns:cx="http://schemas.microsoft.com/office/drawing/2014/chartex" xmlns:mc="http://schemas.openxmlformats.org/markup-compatibility/2006" xmlns:o="urn:schemas-microsoft-com:office:office" xmlns:r="http://schemas.openxmlformats.org/officeDocument/2006/relationships" xmlns:m="http://schemas.openxmlformats.org/officeDocument/2006/math" xmlns:v="urn:schemas-microsoft-com:vml" xmlns:wp14="http://schemas.microsoft.com/office/word/2010/wordprocessingDrawing" xmlns:wp="http://schemas.openxmlformats.org/drawingml/2006/wordprocessingDrawing" xmlns:w10="urn:schemas-microsoft-com:office:word" xmlns:w="http://schemas.openxmlformats.org/wordprocessingml/2006/main" xmlns:w14="http://schemas.microsoft.com/office/word/2010/wordml" xmlns:w15="http://schemas.microsoft.com/office/word/2012/wordml" xmlns:w16se="http://schemas.microsoft.com/office/word/2015/wordml/symex" xmlns:wpg="http://schemas.microsoft.com/office/word/2010/wordprocessingGroup" xmlns:wpi="http://schemas.microsoft.com/office/word/2010/wordprocessingInk" xmlns:wne="http://schemas.microsoft.com/office/word/2006/wordml" xmlns:wps="http://schemas.microsoft.com/office/word/2010/wordprocessingShape" mc:Ignorable="w14 w15 w16se wp14">
+<w:document xmlns:wpc="http://schemas.microsoft.com/office/word/2010/wordprocessingCanvas" xmlns:cx="http://schemas.microsoft.com/office/drawing/2014/chartex" xmlns:cx1="http://schemas.microsoft.com/office/drawing/2015/9/8/chartex" xmlns:cx2="http://schemas.microsoft.com/office/drawing/2015/10/21/chartex" xmlns:cx3="http://schemas.microsoft.com/office/drawing/2016/5/9/chartex" xmlns:cx4="http://schemas.microsoft.com/office/drawing/2016/5/10/chartex" xmlns:cx5="http://schemas.microsoft.com/office/drawing/2016/5/11/chartex" xmlns:cx6="http://schemas.microsoft.com/office/drawing/2016/5/12/chartex" xmlns:cx7="http://schemas.microsoft.com/office/drawing/2016/5/13/chartex" xmlns:cx8="http://schemas.microsoft.com/office/drawing/2016/5/14/chartex" xmlns:mc="http://schemas.openxmlformats.org/markup-compatibility/2006" xmlns:aink="http://schemas.microsoft.com/office/drawing/2016/ink" xmlns:am3d="http://schemas.microsoft.com/office/drawing/2017/model3d" xmlns:o="urn:schemas-microsoft-com:office:office" xmlns:r="http://schemas.openxmlformats.org/officeDocument/2006/relationships" xmlns:m="http://schemas.openxmlformats.org/officeDocument/2006/math" xmlns:v="urn:schemas-microsoft-com:vml" xmlns:wp14="http://schemas.microsoft.com/office/word/2010/wordprocessingDrawing" xmlns:wp="http://schemas.openxmlformats.org/drawingml/2006/wordprocessingDrawing" xmlns:w10="urn:schemas-microsoft-com:office:word" xmlns:w="http://schemas.openxmlformats.org/wordprocessingml/2006/main" xmlns:w14="http://schemas.microsoft.com/office/word/2010/wordml" xmlns:w15="http://schemas.microsoft.com/office/word/2012/wordml" xmlns:w16cex="http://schemas.microsoft.com/office/word/2018/wordml/cex" xmlns:w16cid="http://schemas.microsoft.com/office/word/2016/wordml/cid" xmlns:w16="http://schemas.microsoft.com/office/word/2018/wordml" xmlns:w16sdtdh="http://schemas.microsoft.com/office/word/2020/wordml/sdtdatahash" xmlns:w16se="http://schemas.microsoft.com/office/word/2015/wordml/symex" xmlns:wpg="http://schemas.microsoft.com/office/word/2010/wordprocessingGroup" xmlns:wpi="http://schemas.microsoft.com/office/word/2010/wordprocessingInk" xmlns:wne="http://schemas.microsoft.com/office/word/2006/wordml" xmlns:wps="http://schemas.microsoft.com/office/word/2010/wordprocessingShape" mc:Ignorable="w14 w15 w16se w16cid w16 w16cex w16sdtdh wp14">
   <w:body>
     <w:p>
       <w:pPr>
@@ -104,13 +104,13 @@
     <w:p>
       <w:pPr>
         <w:numPr>
-          <w:ilvl w:val="0"/>
+          <w:ilvl w:val="1"/>
           <w:numId w:val="2"/>
         </w:numPr>
         <w:spacing w:after="0"/>
       </w:pPr>
       <w:r>
-        <w:t>Realizar una simulación del circuito utilizando el programa Logisim-evolution.</w:t>
+        <w:t>Mapas de Karnaugh.</w:t>
       </w:r>
     </w:p>
     <w:p>
@@ -122,7 +122,25 @@
         <w:spacing w:after="0"/>
       </w:pPr>
       <w:r>
-        <w:t>Encontrar aplicaciones de los diseños</w:t>
+        <w:t>Realizar una simulación del circuito utilizando el programa Logisim-evolution.</w:t>
+      </w:r>
+    </w:p>
+    <w:p>
+      <w:pPr>
+        <w:numPr>
+          <w:ilvl w:val="0"/>
+          <w:numId w:val="2"/>
+        </w:numPr>
+        <w:spacing w:after="0"/>
+      </w:pPr>
+      <w:r>
+        <w:t>Presentar</w:t>
+      </w:r>
+      <w:r>
+        <w:t xml:space="preserve"> aplicaciones de los diseños</w:t>
+      </w:r>
+      <w:r>
+        <w:t xml:space="preserve"> lógicos estudiados</w:t>
       </w:r>
       <w:r>
         <w:t>.</w:t>
@@ -155,27 +173,24 @@
       </w:r>
     </w:p>
     <w:p>
-      <w:r>
-        <w:t xml:space="preserve">A continuación, se muestran los puntos a evaluar en </w:t>
-      </w:r>
-      <w:r>
-        <w:t>sus presentaciones</w:t>
-      </w:r>
-      <w:r>
-        <w:t>:</w:t>
-      </w:r>
-    </w:p>
-    <w:p>
       <w:pPr>
         <w:pStyle w:val="Ttulo3"/>
       </w:pPr>
       <w:r>
-        <w:t>Comparadores.</w:t>
-      </w:r>
-    </w:p>
-    <w:p>
-      <w:r>
-        <w:t>Diseñe con comparador de 1 bits.</w:t>
+        <w:t>Restador</w:t>
+      </w:r>
+      <w:r>
+        <w:t>.</w:t>
+      </w:r>
+    </w:p>
+    <w:p>
+      <w:pPr>
+        <w:rPr>
+          <w:u w:val="single"/>
+        </w:rPr>
+      </w:pPr>
+      <w:r>
+        <w:t>Diseñe un circuito restador (sin considerar restas con resultados negativos), para números de 3 bits cada uno.</w:t>
       </w:r>
     </w:p>
     <w:p>
@@ -199,10 +214,41 @@
         </w:numPr>
       </w:pPr>
       <w:r>
-        <w:t>Diseño digital – Morris Mano 3era edición, sección 4.9.</w:t>
+        <w:t xml:space="preserve">Diseño digital – Morris Mano 3era edición, sección </w:t>
+      </w:r>
+      <w:r>
+        <w:t>4</w:t>
+      </w:r>
+      <w:r>
+        <w:t>.</w:t>
       </w:r>
       <w:r>
         <w:tab/>
+      </w:r>
+    </w:p>
+    <w:p>
+      <w:pPr>
+        <w:pStyle w:val="Ttulo3"/>
+      </w:pPr>
+      <w:r>
+        <w:t>Comparadores.</w:t>
+      </w:r>
+    </w:p>
+    <w:p>
+      <w:r>
+        <w:t>Diseñe con comparador de 1 bits.</w:t>
+      </w:r>
+    </w:p>
+    <w:p>
+      <w:pPr>
+        <w:pStyle w:val="Prrafodelista"/>
+        <w:numPr>
+          <w:ilvl w:val="0"/>
+          <w:numId w:val="5"/>
+        </w:numPr>
+      </w:pPr>
+      <w:r>
+        <w:t>Referencias sugeridas:</w:t>
       </w:r>
     </w:p>
     <w:p>
@@ -214,19 +260,22 @@
         </w:numPr>
       </w:pPr>
       <w:r>
-        <w:t xml:space="preserve">Sistemas Digitales y Tecnologías digitales – José Angulo Usategui, Sección </w:t>
-      </w:r>
-      <w:r>
-        <w:t>4.8</w:t>
-      </w:r>
-      <w:r>
-        <w:t xml:space="preserve"> </w:t>
-      </w:r>
-      <w:r>
-        <w:t>Comparadores</w:t>
-      </w:r>
-      <w:r>
-        <w:t>.</w:t>
+        <w:t>Diseño digital – Morris Mano 3era edición, sección 4.9.</w:t>
+      </w:r>
+      <w:r>
+        <w:tab/>
+      </w:r>
+    </w:p>
+    <w:p>
+      <w:pPr>
+        <w:pStyle w:val="Prrafodelista"/>
+        <w:numPr>
+          <w:ilvl w:val="1"/>
+          <w:numId w:val="5"/>
+        </w:numPr>
+      </w:pPr>
+      <w:r>
+        <w:t>Sistemas Digitales y Tecnologías digitales – José Angulo Usategui, Sección 4.8 Comparadores.</w:t>
       </w:r>
     </w:p>
     <w:p>
@@ -258,22 +307,7 @@
         </w:numPr>
       </w:pPr>
       <w:r>
-        <w:t>S</w:t>
-      </w:r>
-      <w:r>
-        <w:t>istemas Digitales y Tecnologías digitales – José Angulo Usategui, Sección 4.</w:t>
-      </w:r>
-      <w:r>
-        <w:t>9</w:t>
-      </w:r>
-      <w:r>
-        <w:t xml:space="preserve"> </w:t>
-      </w:r>
-      <w:r>
-        <w:t>Generador/Detector de Paridad</w:t>
-      </w:r>
-      <w:r>
-        <w:t>.</w:t>
+        <w:t>Sistemas Digitales y Tecnologías digitales – José Angulo Usategui, Sección 4.9 Generador/Detector de Paridad.</w:t>
       </w:r>
     </w:p>
     <w:p/>
@@ -287,10 +321,7 @@
     </w:p>
     <w:p>
       <w:r>
-        <w:t>De un eje</w:t>
-      </w:r>
-      <w:r>
-        <w:t xml:space="preserve">mplo de un diseño de </w:t>
+        <w:t xml:space="preserve">De un ejemplo de un diseño de </w:t>
       </w:r>
       <w:r>
         <w:t>un codificador</w:t>
@@ -308,6 +339,7 @@
         </w:numPr>
       </w:pPr>
       <w:r>
+        <w:lastRenderedPageBreak/>
         <w:t>Referencias sugeridas:</w:t>
       </w:r>
     </w:p>
@@ -424,19 +456,19 @@
         </w:numPr>
       </w:pPr>
       <w:r>
-        <w:t xml:space="preserve">Sistemas Digitales y Tecnologías digitales – José Angulo Usategui, Sección </w:t>
-      </w:r>
-      <w:r>
-        <w:t>4.5</w:t>
-      </w:r>
-      <w:r>
-        <w:t xml:space="preserve"> </w:t>
-      </w:r>
-      <w:r>
-        <w:t>Dec</w:t>
-      </w:r>
-      <w:r>
-        <w:t>odificadores.</w:t>
+        <w:t>Sistemas Digitales y Tecnologías digitales – José Angulo Usategui, Sección 4.5 Decodificadores.</w:t>
+      </w:r>
+    </w:p>
+    <w:p>
+      <w:pPr>
+        <w:pStyle w:val="Prrafodelista"/>
+        <w:numPr>
+          <w:ilvl w:val="0"/>
+          <w:numId w:val="5"/>
+        </w:numPr>
+      </w:pPr>
+      <w:r>
+        <w:t xml:space="preserve">Aplicación: </w:t>
       </w:r>
     </w:p>
     <w:p>
@@ -447,6 +479,22 @@
           <w:numId w:val="5"/>
         </w:numPr>
       </w:pPr>
+      <w:r>
+        <w:t>Display de 7 segmentos</w:t>
+      </w:r>
+    </w:p>
+    <w:p>
+      <w:pPr>
+        <w:pStyle w:val="Ttulo3"/>
+      </w:pPr>
+      <w:r>
+        <w:t>Multiplexor (MUX).</w:t>
+      </w:r>
+    </w:p>
+    <w:p>
+      <w:r>
+        <w:t>Diseñe un multiplexor (MUX) con y sin entrada habilitante. Muestre el símbolo utilizado para este circuito combinacional y como realizar conexiones en cascadas usando MUX.</w:t>
+      </w:r>
     </w:p>
     <w:p>
       <w:pPr>
@@ -457,13 +505,7 @@
         </w:numPr>
       </w:pPr>
       <w:r>
-        <w:t>A</w:t>
-      </w:r>
-      <w:r>
-        <w:t>plicación</w:t>
-      </w:r>
-      <w:r>
-        <w:t xml:space="preserve">: </w:t>
+        <w:t>Referencias sugeridas:</w:t>
       </w:r>
     </w:p>
     <w:p>
@@ -475,20 +517,22 @@
         </w:numPr>
       </w:pPr>
       <w:r>
-        <w:t>Display de 7 segmentos</w:t>
-      </w:r>
-    </w:p>
-    <w:p>
-      <w:pPr>
-        <w:pStyle w:val="Ttulo3"/>
-      </w:pPr>
-      <w:r>
-        <w:t>Multiplexor (MUX).</w:t>
-      </w:r>
-    </w:p>
-    <w:p>
-      <w:r>
-        <w:t>Diseñe un multiplexor (MUX) con y sin entrada habilitante. Muestre el símbolo utilizado para este circuito combinacional y como realizar conexiones en cascadas usando MUX.</w:t>
+        <w:t>Diseño digital – Morris Mano 3era edición, sección 4.8.</w:t>
+      </w:r>
+      <w:r>
+        <w:tab/>
+      </w:r>
+    </w:p>
+    <w:p>
+      <w:pPr>
+        <w:pStyle w:val="Prrafodelista"/>
+        <w:numPr>
+          <w:ilvl w:val="1"/>
+          <w:numId w:val="5"/>
+        </w:numPr>
+      </w:pPr>
+      <w:r>
+        <w:t>Sistemas Digitales y Tecnologías digitales – José Angulo Usategui, Sección 4.6 Multiplexores.</w:t>
       </w:r>
     </w:p>
     <w:p>
@@ -500,6 +544,37 @@
         </w:numPr>
       </w:pPr>
       <w:r>
+        <w:t xml:space="preserve">Aplicación: Implementación de </w:t>
+      </w:r>
+      <w:r>
+        <w:t>funciones booleanas</w:t>
+      </w:r>
+      <w:r>
+        <w:t>.</w:t>
+      </w:r>
+    </w:p>
+    <w:p>
+      <w:pPr>
+        <w:pStyle w:val="Ttulo3"/>
+      </w:pPr>
+      <w:r>
+        <w:t>Demultiplexor (DMUX).</w:t>
+      </w:r>
+    </w:p>
+    <w:p>
+      <w:r>
+        <w:t>Diseñe un demultiplexor (DMUX) con y sin entrada habilitante.</w:t>
+      </w:r>
+    </w:p>
+    <w:p>
+      <w:pPr>
+        <w:pStyle w:val="Prrafodelista"/>
+        <w:numPr>
+          <w:ilvl w:val="0"/>
+          <w:numId w:val="5"/>
+        </w:numPr>
+      </w:pPr>
+      <w:r>
         <w:t>Referencias sugeridas:</w:t>
       </w:r>
     </w:p>
@@ -512,43 +587,13 @@
         </w:numPr>
       </w:pPr>
       <w:r>
-        <w:t>Diseño digital – Morris Mano 3era edición, sección 4.8.</w:t>
-      </w:r>
-      <w:r>
-        <w:tab/>
+        <w:t>Sistemas Digitales y Tecnologías digitales – José Angulo Usategui, Sección 4.7 Demultiplexores.</w:t>
       </w:r>
     </w:p>
     <w:p>
       <w:pPr>
         <w:pStyle w:val="Prrafodelista"/>
-        <w:numPr>
-          <w:ilvl w:val="1"/>
-          <w:numId w:val="5"/>
-        </w:numPr>
-      </w:pPr>
-      <w:r>
-        <w:t>Sistemas Digitales y Tecnologías digitales – José Angulo Usategui, Sección 4.</w:t>
-      </w:r>
-      <w:r>
-        <w:t>6</w:t>
-      </w:r>
-      <w:r>
-        <w:t xml:space="preserve"> </w:t>
-      </w:r>
-      <w:r>
-        <w:t>Multiplexores</w:t>
-      </w:r>
-      <w:r>
-        <w:t>.</w:t>
-      </w:r>
-    </w:p>
-    <w:p>
-      <w:pPr>
-        <w:pStyle w:val="Prrafodelista"/>
-        <w:numPr>
-          <w:ilvl w:val="1"/>
-          <w:numId w:val="5"/>
-        </w:numPr>
+        <w:ind w:left="1080"/>
       </w:pPr>
     </w:p>
     <w:p>
@@ -560,98 +605,7 @@
         </w:numPr>
       </w:pPr>
       <w:r>
-        <w:t xml:space="preserve">Aplicación: Implementación de </w:t>
-      </w:r>
-      <w:r>
-        <w:t>funciones booleanas</w:t>
-      </w:r>
-      <w:r>
-        <w:t>.</w:t>
-      </w:r>
-    </w:p>
-    <w:p>
-      <w:pPr>
-        <w:pStyle w:val="Ttulo3"/>
-      </w:pPr>
-      <w:r>
-        <w:t>Demultiplexor (DMUX).</w:t>
-      </w:r>
-    </w:p>
-    <w:p>
-      <w:r>
-        <w:t xml:space="preserve">Diseñe un </w:t>
-      </w:r>
-      <w:r>
-        <w:t>de</w:t>
-      </w:r>
-      <w:r>
-        <w:t>multiplexor (</w:t>
-      </w:r>
-      <w:r>
-        <w:t>DMU</w:t>
-      </w:r>
-      <w:r>
-        <w:t>X) con y sin entrada habilitante.</w:t>
-      </w:r>
-    </w:p>
-    <w:p>
-      <w:pPr>
-        <w:pStyle w:val="Prrafodelista"/>
-        <w:numPr>
-          <w:ilvl w:val="0"/>
-          <w:numId w:val="5"/>
-        </w:numPr>
-      </w:pPr>
-      <w:r>
-        <w:t>Referencias sugeridas:</w:t>
-      </w:r>
-    </w:p>
-    <w:p>
-      <w:pPr>
-        <w:pStyle w:val="Prrafodelista"/>
-        <w:numPr>
-          <w:ilvl w:val="1"/>
-          <w:numId w:val="5"/>
-        </w:numPr>
-      </w:pPr>
-      <w:r>
-        <w:t>Sistemas Digitales y Tecnologías digitales – José Angulo Usategui, Sección 4.</w:t>
-      </w:r>
-      <w:r>
-        <w:t>7</w:t>
-      </w:r>
-      <w:r>
-        <w:t xml:space="preserve"> </w:t>
-      </w:r>
-      <w:r>
-        <w:t>Dem</w:t>
-      </w:r>
-      <w:r>
-        <w:t>ultiplexores.</w:t>
-      </w:r>
-    </w:p>
-    <w:p>
-      <w:pPr>
-        <w:pStyle w:val="Prrafodelista"/>
-        <w:numPr>
-          <w:ilvl w:val="1"/>
-          <w:numId w:val="5"/>
-        </w:numPr>
-      </w:pPr>
-    </w:p>
-    <w:p>
-      <w:pPr>
-        <w:pStyle w:val="Prrafodelista"/>
-        <w:numPr>
-          <w:ilvl w:val="0"/>
-          <w:numId w:val="5"/>
-        </w:numPr>
-      </w:pPr>
-      <w:r>
-        <w:t xml:space="preserve">Aplicación: </w:t>
-      </w:r>
-      <w:r>
-        <w:t>Elemento triestado.</w:t>
+        <w:t>Aplicación: Elemento triestado.</w:t>
       </w:r>
     </w:p>
     <w:p>
@@ -678,10 +632,22 @@
     </w:p>
     <w:p>
       <w:r>
-        <w:t xml:space="preserve">Las presentaciones serán el día 16/07/2021 en el horario de clases. </w:t>
-      </w:r>
-      <w:r>
-        <w:t>Puede realizar su presentación de dos formas:</w:t>
+        <w:t xml:space="preserve">Las presentaciones serán el día </w:t>
+      </w:r>
+      <w:r>
+        <w:t>30</w:t>
+      </w:r>
+      <w:r>
+        <w:t xml:space="preserve">/07/2021 en el horario de clases. </w:t>
+      </w:r>
+      <w:r>
+        <w:t xml:space="preserve">Puede </w:t>
+      </w:r>
+      <w:r>
+        <w:t>realizar</w:t>
+      </w:r>
+      <w:r>
+        <w:t xml:space="preserve"> su presentación de dos formas:</w:t>
       </w:r>
     </w:p>
     <w:p>
@@ -708,7 +674,13 @@
         <w:t xml:space="preserve">Se forma asincrónica enviando un video con su exposición </w:t>
       </w:r>
       <w:r>
-        <w:t>un día 15/07/2021v</w:t>
+        <w:t xml:space="preserve">un día </w:t>
+      </w:r>
+      <w:r>
+        <w:t>29</w:t>
+      </w:r>
+      <w:r>
+        <w:t>/07/2021</w:t>
       </w:r>
     </w:p>
     <w:p>
@@ -720,11 +692,6 @@
       </w:r>
       <w:r>
         <w:t>una nota a los trabajos del curso.</w:t>
-      </w:r>
-    </w:p>
-    <w:p>
-      <w:r>
-        <w:br w:type="page"/>
       </w:r>
     </w:p>
     <w:p>
@@ -1132,13 +1099,7 @@
               <w:jc w:val="left"/>
             </w:pPr>
             <w:r>
-              <w:t xml:space="preserve">Circuito </w:t>
-            </w:r>
-            <w:r>
-              <w:t>L</w:t>
-            </w:r>
-            <w:r>
-              <w:t>ógico</w:t>
+              <w:t>Circuito Lógico</w:t>
             </w:r>
           </w:p>
         </w:tc>
@@ -1190,8 +1151,6 @@
             <w:r>
               <w:t>Simulación</w:t>
             </w:r>
-            <w:bookmarkStart w:id="4" w:name="_GoBack"/>
-            <w:bookmarkEnd w:id="4"/>
           </w:p>
         </w:tc>
         <w:tc>
@@ -1454,7 +1413,7 @@
 </file>
 
 <file path=word/endnotes.xml><?xml version="1.0" encoding="utf-8"?>
-<w:endnotes xmlns:wpc="http://schemas.microsoft.com/office/word/2010/wordprocessingCanvas" xmlns:cx="http://schemas.microsoft.com/office/drawing/2014/chartex" xmlns:mc="http://schemas.openxmlformats.org/markup-compatibility/2006" xmlns:o="urn:schemas-microsoft-com:office:office" xmlns:r="http://schemas.openxmlformats.org/officeDocument/2006/relationships" xmlns:m="http://schemas.openxmlformats.org/officeDocument/2006/math" xmlns:v="urn:schemas-microsoft-com:vml" xmlns:wp14="http://schemas.microsoft.com/office/word/2010/wordprocessingDrawing" xmlns:wp="http://schemas.openxmlformats.org/drawingml/2006/wordprocessingDrawing" xmlns:w10="urn:schemas-microsoft-com:office:word" xmlns:w="http://schemas.openxmlformats.org/wordprocessingml/2006/main" xmlns:w14="http://schemas.microsoft.com/office/word/2010/wordml" xmlns:w15="http://schemas.microsoft.com/office/word/2012/wordml" xmlns:w16se="http://schemas.microsoft.com/office/word/2015/wordml/symex" xmlns:wpg="http://schemas.microsoft.com/office/word/2010/wordprocessingGroup" xmlns:wpi="http://schemas.microsoft.com/office/word/2010/wordprocessingInk" xmlns:wne="http://schemas.microsoft.com/office/word/2006/wordml" xmlns:wps="http://schemas.microsoft.com/office/word/2010/wordprocessingShape" mc:Ignorable="w14 w15 w16se wp14">
+<w:endnotes xmlns:wpc="http://schemas.microsoft.com/office/word/2010/wordprocessingCanvas" xmlns:cx="http://schemas.microsoft.com/office/drawing/2014/chartex" xmlns:cx1="http://schemas.microsoft.com/office/drawing/2015/9/8/chartex" xmlns:cx2="http://schemas.microsoft.com/office/drawing/2015/10/21/chartex" xmlns:cx3="http://schemas.microsoft.com/office/drawing/2016/5/9/chartex" xmlns:cx4="http://schemas.microsoft.com/office/drawing/2016/5/10/chartex" xmlns:cx5="http://schemas.microsoft.com/office/drawing/2016/5/11/chartex" xmlns:cx6="http://schemas.microsoft.com/office/drawing/2016/5/12/chartex" xmlns:cx7="http://schemas.microsoft.com/office/drawing/2016/5/13/chartex" xmlns:cx8="http://schemas.microsoft.com/office/drawing/2016/5/14/chartex" xmlns:mc="http://schemas.openxmlformats.org/markup-compatibility/2006" xmlns:aink="http://schemas.microsoft.com/office/drawing/2016/ink" xmlns:am3d="http://schemas.microsoft.com/office/drawing/2017/model3d" xmlns:o="urn:schemas-microsoft-com:office:office" xmlns:r="http://schemas.openxmlformats.org/officeDocument/2006/relationships" xmlns:m="http://schemas.openxmlformats.org/officeDocument/2006/math" xmlns:v="urn:schemas-microsoft-com:vml" xmlns:wp14="http://schemas.microsoft.com/office/word/2010/wordprocessingDrawing" xmlns:wp="http://schemas.openxmlformats.org/drawingml/2006/wordprocessingDrawing" xmlns:w10="urn:schemas-microsoft-com:office:word" xmlns:w="http://schemas.openxmlformats.org/wordprocessingml/2006/main" xmlns:w14="http://schemas.microsoft.com/office/word/2010/wordml" xmlns:w15="http://schemas.microsoft.com/office/word/2012/wordml" xmlns:w16cex="http://schemas.microsoft.com/office/word/2018/wordml/cex" xmlns:w16cid="http://schemas.microsoft.com/office/word/2016/wordml/cid" xmlns:w16="http://schemas.microsoft.com/office/word/2018/wordml" xmlns:w16sdtdh="http://schemas.microsoft.com/office/word/2020/wordml/sdtdatahash" xmlns:w16se="http://schemas.microsoft.com/office/word/2015/wordml/symex" xmlns:wpg="http://schemas.microsoft.com/office/word/2010/wordprocessingGroup" xmlns:wpi="http://schemas.microsoft.com/office/word/2010/wordprocessingInk" xmlns:wne="http://schemas.microsoft.com/office/word/2006/wordml" xmlns:wps="http://schemas.microsoft.com/office/word/2010/wordprocessingShape" mc:Ignorable="w14 w15 w16se w16cid w16 w16cex w16sdtdh wp14">
   <w:endnote w:type="separator" w:id="-1">
     <w:p>
       <w:pPr>
@@ -1479,7 +1438,7 @@
 </file>
 
 <file path=word/footer1.xml><?xml version="1.0" encoding="utf-8"?>
-<w:ftr xmlns:wpc="http://schemas.microsoft.com/office/word/2010/wordprocessingCanvas" xmlns:cx="http://schemas.microsoft.com/office/drawing/2014/chartex" xmlns:mc="http://schemas.openxmlformats.org/markup-compatibility/2006" xmlns:o="urn:schemas-microsoft-com:office:office" xmlns:r="http://schemas.openxmlformats.org/officeDocument/2006/relationships" xmlns:m="http://schemas.openxmlformats.org/officeDocument/2006/math" xmlns:v="urn:schemas-microsoft-com:vml" xmlns:wp14="http://schemas.microsoft.com/office/word/2010/wordprocessingDrawing" xmlns:wp="http://schemas.openxmlformats.org/drawingml/2006/wordprocessingDrawing" xmlns:w10="urn:schemas-microsoft-com:office:word" xmlns:w="http://schemas.openxmlformats.org/wordprocessingml/2006/main" xmlns:w14="http://schemas.microsoft.com/office/word/2010/wordml" xmlns:w15="http://schemas.microsoft.com/office/word/2012/wordml" xmlns:w16se="http://schemas.microsoft.com/office/word/2015/wordml/symex" xmlns:wpg="http://schemas.microsoft.com/office/word/2010/wordprocessingGroup" xmlns:wpi="http://schemas.microsoft.com/office/word/2010/wordprocessingInk" xmlns:wne="http://schemas.microsoft.com/office/word/2006/wordml" xmlns:wps="http://schemas.microsoft.com/office/word/2010/wordprocessingShape" mc:Ignorable="w14 w15 w16se wp14">
+<w:ftr xmlns:wpc="http://schemas.microsoft.com/office/word/2010/wordprocessingCanvas" xmlns:cx="http://schemas.microsoft.com/office/drawing/2014/chartex" xmlns:cx1="http://schemas.microsoft.com/office/drawing/2015/9/8/chartex" xmlns:cx2="http://schemas.microsoft.com/office/drawing/2015/10/21/chartex" xmlns:cx3="http://schemas.microsoft.com/office/drawing/2016/5/9/chartex" xmlns:cx4="http://schemas.microsoft.com/office/drawing/2016/5/10/chartex" xmlns:cx5="http://schemas.microsoft.com/office/drawing/2016/5/11/chartex" xmlns:cx6="http://schemas.microsoft.com/office/drawing/2016/5/12/chartex" xmlns:cx7="http://schemas.microsoft.com/office/drawing/2016/5/13/chartex" xmlns:cx8="http://schemas.microsoft.com/office/drawing/2016/5/14/chartex" xmlns:mc="http://schemas.openxmlformats.org/markup-compatibility/2006" xmlns:aink="http://schemas.microsoft.com/office/drawing/2016/ink" xmlns:am3d="http://schemas.microsoft.com/office/drawing/2017/model3d" xmlns:o="urn:schemas-microsoft-com:office:office" xmlns:r="http://schemas.openxmlformats.org/officeDocument/2006/relationships" xmlns:m="http://schemas.openxmlformats.org/officeDocument/2006/math" xmlns:v="urn:schemas-microsoft-com:vml" xmlns:wp14="http://schemas.microsoft.com/office/word/2010/wordprocessingDrawing" xmlns:wp="http://schemas.openxmlformats.org/drawingml/2006/wordprocessingDrawing" xmlns:w10="urn:schemas-microsoft-com:office:word" xmlns:w="http://schemas.openxmlformats.org/wordprocessingml/2006/main" xmlns:w14="http://schemas.microsoft.com/office/word/2010/wordml" xmlns:w15="http://schemas.microsoft.com/office/word/2012/wordml" xmlns:w16cex="http://schemas.microsoft.com/office/word/2018/wordml/cex" xmlns:w16cid="http://schemas.microsoft.com/office/word/2016/wordml/cid" xmlns:w16="http://schemas.microsoft.com/office/word/2018/wordml" xmlns:w16sdtdh="http://schemas.microsoft.com/office/word/2020/wordml/sdtdatahash" xmlns:w16se="http://schemas.microsoft.com/office/word/2015/wordml/symex" xmlns:wpg="http://schemas.microsoft.com/office/word/2010/wordprocessingGroup" xmlns:wpi="http://schemas.microsoft.com/office/word/2010/wordprocessingInk" xmlns:wne="http://schemas.microsoft.com/office/word/2006/wordml" xmlns:wps="http://schemas.microsoft.com/office/word/2010/wordprocessingShape" mc:Ignorable="w14 w15 w16se w16cid w16 w16cex w16sdtdh wp14">
   <w:p>
     <w:pPr>
       <w:pStyle w:val="Encabezado"/>
@@ -1541,7 +1500,7 @@
 </file>
 
 <file path=word/footnotes.xml><?xml version="1.0" encoding="utf-8"?>
-<w:footnotes xmlns:wpc="http://schemas.microsoft.com/office/word/2010/wordprocessingCanvas" xmlns:cx="http://schemas.microsoft.com/office/drawing/2014/chartex" xmlns:mc="http://schemas.openxmlformats.org/markup-compatibility/2006" xmlns:o="urn:schemas-microsoft-com:office:office" xmlns:r="http://schemas.openxmlformats.org/officeDocument/2006/relationships" xmlns:m="http://schemas.openxmlformats.org/officeDocument/2006/math" xmlns:v="urn:schemas-microsoft-com:vml" xmlns:wp14="http://schemas.microsoft.com/office/word/2010/wordprocessingDrawing" xmlns:wp="http://schemas.openxmlformats.org/drawingml/2006/wordprocessingDrawing" xmlns:w10="urn:schemas-microsoft-com:office:word" xmlns:w="http://schemas.openxmlformats.org/wordprocessingml/2006/main" xmlns:w14="http://schemas.microsoft.com/office/word/2010/wordml" xmlns:w15="http://schemas.microsoft.com/office/word/2012/wordml" xmlns:w16se="http://schemas.microsoft.com/office/word/2015/wordml/symex" xmlns:wpg="http://schemas.microsoft.com/office/word/2010/wordprocessingGroup" xmlns:wpi="http://schemas.microsoft.com/office/word/2010/wordprocessingInk" xmlns:wne="http://schemas.microsoft.com/office/word/2006/wordml" xmlns:wps="http://schemas.microsoft.com/office/word/2010/wordprocessingShape" mc:Ignorable="w14 w15 w16se wp14">
+<w:footnotes xmlns:wpc="http://schemas.microsoft.com/office/word/2010/wordprocessingCanvas" xmlns:cx="http://schemas.microsoft.com/office/drawing/2014/chartex" xmlns:cx1="http://schemas.microsoft.com/office/drawing/2015/9/8/chartex" xmlns:cx2="http://schemas.microsoft.com/office/drawing/2015/10/21/chartex" xmlns:cx3="http://schemas.microsoft.com/office/drawing/2016/5/9/chartex" xmlns:cx4="http://schemas.microsoft.com/office/drawing/2016/5/10/chartex" xmlns:cx5="http://schemas.microsoft.com/office/drawing/2016/5/11/chartex" xmlns:cx6="http://schemas.microsoft.com/office/drawing/2016/5/12/chartex" xmlns:cx7="http://schemas.microsoft.com/office/drawing/2016/5/13/chartex" xmlns:cx8="http://schemas.microsoft.com/office/drawing/2016/5/14/chartex" xmlns:mc="http://schemas.openxmlformats.org/markup-compatibility/2006" xmlns:aink="http://schemas.microsoft.com/office/drawing/2016/ink" xmlns:am3d="http://schemas.microsoft.com/office/drawing/2017/model3d" xmlns:o="urn:schemas-microsoft-com:office:office" xmlns:r="http://schemas.openxmlformats.org/officeDocument/2006/relationships" xmlns:m="http://schemas.openxmlformats.org/officeDocument/2006/math" xmlns:v="urn:schemas-microsoft-com:vml" xmlns:wp14="http://schemas.microsoft.com/office/word/2010/wordprocessingDrawing" xmlns:wp="http://schemas.openxmlformats.org/drawingml/2006/wordprocessingDrawing" xmlns:w10="urn:schemas-microsoft-com:office:word" xmlns:w="http://schemas.openxmlformats.org/wordprocessingml/2006/main" xmlns:w14="http://schemas.microsoft.com/office/word/2010/wordml" xmlns:w15="http://schemas.microsoft.com/office/word/2012/wordml" xmlns:w16cex="http://schemas.microsoft.com/office/word/2018/wordml/cex" xmlns:w16cid="http://schemas.microsoft.com/office/word/2016/wordml/cid" xmlns:w16="http://schemas.microsoft.com/office/word/2018/wordml" xmlns:w16sdtdh="http://schemas.microsoft.com/office/word/2020/wordml/sdtdatahash" xmlns:w16se="http://schemas.microsoft.com/office/word/2015/wordml/symex" xmlns:wpg="http://schemas.microsoft.com/office/word/2010/wordprocessingGroup" xmlns:wpi="http://schemas.microsoft.com/office/word/2010/wordprocessingInk" xmlns:wne="http://schemas.microsoft.com/office/word/2006/wordml" xmlns:wps="http://schemas.microsoft.com/office/word/2010/wordprocessingShape" mc:Ignorable="w14 w15 w16se w16cid w16 w16cex w16sdtdh wp14">
   <w:footnote w:type="separator" w:id="-1">
     <w:p>
       <w:r>
@@ -1560,7 +1519,7 @@
 </file>
 
 <file path=word/header1.xml><?xml version="1.0" encoding="utf-8"?>
-<w:hdr xmlns:wpc="http://schemas.microsoft.com/office/word/2010/wordprocessingCanvas" xmlns:cx="http://schemas.microsoft.com/office/drawing/2014/chartex" xmlns:mc="http://schemas.openxmlformats.org/markup-compatibility/2006" xmlns:o="urn:schemas-microsoft-com:office:office" xmlns:r="http://schemas.openxmlformats.org/officeDocument/2006/relationships" xmlns:m="http://schemas.openxmlformats.org/officeDocument/2006/math" xmlns:v="urn:schemas-microsoft-com:vml" xmlns:wp14="http://schemas.microsoft.com/office/word/2010/wordprocessingDrawing" xmlns:wp="http://schemas.openxmlformats.org/drawingml/2006/wordprocessingDrawing" xmlns:w10="urn:schemas-microsoft-com:office:word" xmlns:w="http://schemas.openxmlformats.org/wordprocessingml/2006/main" xmlns:w14="http://schemas.microsoft.com/office/word/2010/wordml" xmlns:w15="http://schemas.microsoft.com/office/word/2012/wordml" xmlns:w16se="http://schemas.microsoft.com/office/word/2015/wordml/symex" xmlns:wpg="http://schemas.microsoft.com/office/word/2010/wordprocessingGroup" xmlns:wpi="http://schemas.microsoft.com/office/word/2010/wordprocessingInk" xmlns:wne="http://schemas.microsoft.com/office/word/2006/wordml" xmlns:wps="http://schemas.microsoft.com/office/word/2010/wordprocessingShape" mc:Ignorable="w14 w15 w16se wp14">
+<w:hdr xmlns:wpc="http://schemas.microsoft.com/office/word/2010/wordprocessingCanvas" xmlns:cx="http://schemas.microsoft.com/office/drawing/2014/chartex" xmlns:cx1="http://schemas.microsoft.com/office/drawing/2015/9/8/chartex" xmlns:cx2="http://schemas.microsoft.com/office/drawing/2015/10/21/chartex" xmlns:cx3="http://schemas.microsoft.com/office/drawing/2016/5/9/chartex" xmlns:cx4="http://schemas.microsoft.com/office/drawing/2016/5/10/chartex" xmlns:cx5="http://schemas.microsoft.com/office/drawing/2016/5/11/chartex" xmlns:cx6="http://schemas.microsoft.com/office/drawing/2016/5/12/chartex" xmlns:cx7="http://schemas.microsoft.com/office/drawing/2016/5/13/chartex" xmlns:cx8="http://schemas.microsoft.com/office/drawing/2016/5/14/chartex" xmlns:mc="http://schemas.openxmlformats.org/markup-compatibility/2006" xmlns:aink="http://schemas.microsoft.com/office/drawing/2016/ink" xmlns:am3d="http://schemas.microsoft.com/office/drawing/2017/model3d" xmlns:o="urn:schemas-microsoft-com:office:office" xmlns:r="http://schemas.openxmlformats.org/officeDocument/2006/relationships" xmlns:m="http://schemas.openxmlformats.org/officeDocument/2006/math" xmlns:v="urn:schemas-microsoft-com:vml" xmlns:wp14="http://schemas.microsoft.com/office/word/2010/wordprocessingDrawing" xmlns:wp="http://schemas.openxmlformats.org/drawingml/2006/wordprocessingDrawing" xmlns:w10="urn:schemas-microsoft-com:office:word" xmlns:w="http://schemas.openxmlformats.org/wordprocessingml/2006/main" xmlns:w14="http://schemas.microsoft.com/office/word/2010/wordml" xmlns:w15="http://schemas.microsoft.com/office/word/2012/wordml" xmlns:w16cex="http://schemas.microsoft.com/office/word/2018/wordml/cex" xmlns:w16cid="http://schemas.microsoft.com/office/word/2016/wordml/cid" xmlns:w16="http://schemas.microsoft.com/office/word/2018/wordml" xmlns:w16sdtdh="http://schemas.microsoft.com/office/word/2020/wordml/sdtdatahash" xmlns:w16se="http://schemas.microsoft.com/office/word/2015/wordml/symex" xmlns:wpg="http://schemas.microsoft.com/office/word/2010/wordprocessingGroup" xmlns:wpi="http://schemas.microsoft.com/office/word/2010/wordprocessingInk" xmlns:wne="http://schemas.microsoft.com/office/word/2006/wordml" xmlns:wps="http://schemas.microsoft.com/office/word/2010/wordprocessingShape" mc:Ignorable="w14 w15 w16se w16cid w16 w16cex w16sdtdh wp14">
   <w:sdt>
     <w:sdtPr>
       <w:id w:val="439412979"/>
@@ -1749,7 +1708,7 @@
 </file>
 
 <file path=word/numbering.xml><?xml version="1.0" encoding="utf-8"?>
-<w:numbering xmlns:wpc="http://schemas.microsoft.com/office/word/2010/wordprocessingCanvas" xmlns:cx="http://schemas.microsoft.com/office/drawing/2014/chartex" xmlns:mc="http://schemas.openxmlformats.org/markup-compatibility/2006" xmlns:o="urn:schemas-microsoft-com:office:office" xmlns:r="http://schemas.openxmlformats.org/officeDocument/2006/relationships" xmlns:m="http://schemas.openxmlformats.org/officeDocument/2006/math" xmlns:v="urn:schemas-microsoft-com:vml" xmlns:wp14="http://schemas.microsoft.com/office/word/2010/wordprocessingDrawing" xmlns:wp="http://schemas.openxmlformats.org/drawingml/2006/wordprocessingDrawing" xmlns:w10="urn:schemas-microsoft-com:office:word" xmlns:w="http://schemas.openxmlformats.org/wordprocessingml/2006/main" xmlns:w14="http://schemas.microsoft.com/office/word/2010/wordml" xmlns:w15="http://schemas.microsoft.com/office/word/2012/wordml" xmlns:w16se="http://schemas.microsoft.com/office/word/2015/wordml/symex" xmlns:wpg="http://schemas.microsoft.com/office/word/2010/wordprocessingGroup" xmlns:wpi="http://schemas.microsoft.com/office/word/2010/wordprocessingInk" xmlns:wne="http://schemas.microsoft.com/office/word/2006/wordml" xmlns:wps="http://schemas.microsoft.com/office/word/2010/wordprocessingShape" mc:Ignorable="w14 w15 w16se wp14">
+<w:numbering xmlns:wpc="http://schemas.microsoft.com/office/word/2010/wordprocessingCanvas" xmlns:cx="http://schemas.microsoft.com/office/drawing/2014/chartex" xmlns:cx1="http://schemas.microsoft.com/office/drawing/2015/9/8/chartex" xmlns:cx2="http://schemas.microsoft.com/office/drawing/2015/10/21/chartex" xmlns:cx3="http://schemas.microsoft.com/office/drawing/2016/5/9/chartex" xmlns:cx4="http://schemas.microsoft.com/office/drawing/2016/5/10/chartex" xmlns:cx5="http://schemas.microsoft.com/office/drawing/2016/5/11/chartex" xmlns:cx6="http://schemas.microsoft.com/office/drawing/2016/5/12/chartex" xmlns:cx7="http://schemas.microsoft.com/office/drawing/2016/5/13/chartex" xmlns:cx8="http://schemas.microsoft.com/office/drawing/2016/5/14/chartex" xmlns:mc="http://schemas.openxmlformats.org/markup-compatibility/2006" xmlns:aink="http://schemas.microsoft.com/office/drawing/2016/ink" xmlns:am3d="http://schemas.microsoft.com/office/drawing/2017/model3d" xmlns:o="urn:schemas-microsoft-com:office:office" xmlns:r="http://schemas.openxmlformats.org/officeDocument/2006/relationships" xmlns:m="http://schemas.openxmlformats.org/officeDocument/2006/math" xmlns:v="urn:schemas-microsoft-com:vml" xmlns:wp14="http://schemas.microsoft.com/office/word/2010/wordprocessingDrawing" xmlns:wp="http://schemas.openxmlformats.org/drawingml/2006/wordprocessingDrawing" xmlns:w10="urn:schemas-microsoft-com:office:word" xmlns:w="http://schemas.openxmlformats.org/wordprocessingml/2006/main" xmlns:w14="http://schemas.microsoft.com/office/word/2010/wordml" xmlns:w15="http://schemas.microsoft.com/office/word/2012/wordml" xmlns:w16cex="http://schemas.microsoft.com/office/word/2018/wordml/cex" xmlns:w16cid="http://schemas.microsoft.com/office/word/2016/wordml/cid" xmlns:w16="http://schemas.microsoft.com/office/word/2018/wordml" xmlns:w16sdtdh="http://schemas.microsoft.com/office/word/2020/wordml/sdtdatahash" xmlns:w16se="http://schemas.microsoft.com/office/word/2015/wordml/symex" xmlns:wpg="http://schemas.microsoft.com/office/word/2010/wordprocessingGroup" xmlns:wpi="http://schemas.microsoft.com/office/word/2010/wordprocessingInk" xmlns:wne="http://schemas.microsoft.com/office/word/2006/wordml" xmlns:wps="http://schemas.microsoft.com/office/word/2010/wordprocessingShape" mc:Ignorable="w14 w15 w16se w16cid w16 w16cex w16sdtdh wp14">
   <w:abstractNum w:abstractNumId="0" w15:restartNumberingAfterBreak="0">
     <w:nsid w:val="EA454B4C"/>
     <w:multiLevelType w:val="multilevel"/>
@@ -2252,7 +2211,7 @@
 </file>
 
 <file path=word/styles.xml><?xml version="1.0" encoding="utf-8"?>
-<w:styles xmlns:mc="http://schemas.openxmlformats.org/markup-compatibility/2006" xmlns:r="http://schemas.openxmlformats.org/officeDocument/2006/relationships" xmlns:w="http://schemas.openxmlformats.org/wordprocessingml/2006/main" xmlns:w14="http://schemas.microsoft.com/office/word/2010/wordml" xmlns:w15="http://schemas.microsoft.com/office/word/2012/wordml" xmlns:w16se="http://schemas.microsoft.com/office/word/2015/wordml/symex" mc:Ignorable="w14 w15 w16se">
+<w:styles xmlns:mc="http://schemas.openxmlformats.org/markup-compatibility/2006" xmlns:r="http://schemas.openxmlformats.org/officeDocument/2006/relationships" xmlns:w="http://schemas.openxmlformats.org/wordprocessingml/2006/main" xmlns:w14="http://schemas.microsoft.com/office/word/2010/wordml" xmlns:w15="http://schemas.microsoft.com/office/word/2012/wordml" xmlns:w16cex="http://schemas.microsoft.com/office/word/2018/wordml/cex" xmlns:w16cid="http://schemas.microsoft.com/office/word/2016/wordml/cid" xmlns:w16="http://schemas.microsoft.com/office/word/2018/wordml" xmlns:w16sdtdh="http://schemas.microsoft.com/office/word/2020/wordml/sdtdatahash" xmlns:w16se="http://schemas.microsoft.com/office/word/2015/wordml/symex" mc:Ignorable="w14 w15 w16se w16cid w16 w16cex w16sdtdh">
   <w:docDefaults>
     <w:rPrDefault>
       <w:rPr>
@@ -2267,7 +2226,7 @@
       </w:pPr>
     </w:pPrDefault>
   </w:docDefaults>
-  <w:latentStyles w:defLockedState="0" w:defUIPriority="99" w:defSemiHidden="0" w:defUnhideWhenUsed="0" w:defQFormat="0" w:count="371">
+  <w:latentStyles w:defLockedState="0" w:defUIPriority="99" w:defSemiHidden="0" w:defUnhideWhenUsed="0" w:defQFormat="0" w:count="376">
     <w:lsdException w:name="Normal" w:uiPriority="0" w:qFormat="1"/>
     <w:lsdException w:name="heading 1" w:uiPriority="9" w:qFormat="1"/>
     <w:lsdException w:name="heading 2" w:semiHidden="1" w:uiPriority="9" w:unhideWhenUsed="1" w:qFormat="1"/>
@@ -2373,7 +2332,6 @@
     <w:lsdException w:name="HTML Sample" w:semiHidden="1" w:unhideWhenUsed="1"/>
     <w:lsdException w:name="HTML Typewriter" w:semiHidden="1" w:unhideWhenUsed="1"/>
     <w:lsdException w:name="HTML Variable" w:semiHidden="1" w:unhideWhenUsed="1"/>
-    <w:lsdException w:name="Normal Table" w:semiHidden="1" w:unhideWhenUsed="1"/>
     <w:lsdException w:name="annotation subject" w:semiHidden="1" w:unhideWhenUsed="1"/>
     <w:lsdException w:name="No List" w:semiHidden="1" w:unhideWhenUsed="1"/>
     <w:lsdException w:name="Outline List 1" w:semiHidden="1" w:unhideWhenUsed="1"/>
@@ -2416,11 +2374,8 @@
     <w:lsdException w:name="Table Contemporary" w:semiHidden="1" w:unhideWhenUsed="1"/>
     <w:lsdException w:name="Table Elegant" w:semiHidden="1" w:unhideWhenUsed="1"/>
     <w:lsdException w:name="Table Professional" w:semiHidden="1" w:unhideWhenUsed="1"/>
-    <w:lsdException w:name="Table Subtle 1" w:semiHidden="1" w:unhideWhenUsed="1"/>
     <w:lsdException w:name="Table Subtle 2" w:semiHidden="1" w:unhideWhenUsed="1"/>
     <w:lsdException w:name="Table Web 1" w:semiHidden="1" w:unhideWhenUsed="1"/>
-    <w:lsdException w:name="Table Web 2" w:semiHidden="1" w:unhideWhenUsed="1"/>
-    <w:lsdException w:name="Table Web 3" w:semiHidden="1" w:unhideWhenUsed="1"/>
     <w:lsdException w:name="Balloon Text" w:semiHidden="1" w:unhideWhenUsed="1"/>
     <w:lsdException w:name="Table Grid" w:uiPriority="39"/>
     <w:lsdException w:name="Table Theme" w:semiHidden="1" w:unhideWhenUsed="1"/>
@@ -2639,6 +2594,11 @@
     <w:lsdException w:name="List Table 5 Dark Accent 6" w:uiPriority="50"/>
     <w:lsdException w:name="List Table 6 Colorful Accent 6" w:uiPriority="51"/>
     <w:lsdException w:name="List Table 7 Colorful Accent 6" w:uiPriority="52"/>
+    <w:lsdException w:name="Mention" w:semiHidden="1" w:unhideWhenUsed="1"/>
+    <w:lsdException w:name="Smart Hyperlink" w:semiHidden="1" w:unhideWhenUsed="1"/>
+    <w:lsdException w:name="Hashtag" w:semiHidden="1" w:unhideWhenUsed="1"/>
+    <w:lsdException w:name="Unresolved Mention" w:semiHidden="1" w:unhideWhenUsed="1"/>
+    <w:lsdException w:name="Smart Link" w:semiHidden="1" w:unhideWhenUsed="1"/>
   </w:latentStyles>
   <w:style w:type="paragraph" w:default="1" w:styleId="Normal">
     <w:name w:val="Normal"/>
@@ -3850,8 +3810,8 @@
     <w:basedOn w:val="Fuentedeprrafopredeter"/>
     <w:rsid w:val="00E4720D"/>
   </w:style>
-  <w:style w:type="character" w:customStyle="1" w:styleId="UnresolvedMention">
-    <w:name w:val="Unresolved Mention"/>
+  <w:style w:type="character" w:customStyle="1" w:styleId="Mencinsinresolver2">
+    <w:name w:val="Mención sin resolver2"/>
     <w:basedOn w:val="Fuentedeprrafopredeter"/>
     <w:uiPriority w:val="99"/>
     <w:semiHidden/>

</xml_diff>

<commit_message>
Presentación circuitos secuenciales y 555
Se agrega presentación de circuitos secuenciales y multivibradores (555)
</commit_message>
<xml_diff>
--- a/guias/pres. 1 - Aplicaciones lógica combinacional.docx
+++ b/guias/pres. 1 - Aplicaciones lógica combinacional.docx
@@ -1,6 +1,6 @@
 
 <file path=word/document.xml><?xml version="1.0" encoding="utf-8"?>
-<w:document xmlns:wpc="http://schemas.microsoft.com/office/word/2010/wordprocessingCanvas" xmlns:cx="http://schemas.microsoft.com/office/drawing/2014/chartex" xmlns:cx1="http://schemas.microsoft.com/office/drawing/2015/9/8/chartex" xmlns:cx2="http://schemas.microsoft.com/office/drawing/2015/10/21/chartex" xmlns:cx3="http://schemas.microsoft.com/office/drawing/2016/5/9/chartex" xmlns:cx4="http://schemas.microsoft.com/office/drawing/2016/5/10/chartex" xmlns:cx5="http://schemas.microsoft.com/office/drawing/2016/5/11/chartex" xmlns:cx6="http://schemas.microsoft.com/office/drawing/2016/5/12/chartex" xmlns:cx7="http://schemas.microsoft.com/office/drawing/2016/5/13/chartex" xmlns:cx8="http://schemas.microsoft.com/office/drawing/2016/5/14/chartex" xmlns:mc="http://schemas.openxmlformats.org/markup-compatibility/2006" xmlns:aink="http://schemas.microsoft.com/office/drawing/2016/ink" xmlns:am3d="http://schemas.microsoft.com/office/drawing/2017/model3d" xmlns:o="urn:schemas-microsoft-com:office:office" xmlns:r="http://schemas.openxmlformats.org/officeDocument/2006/relationships" xmlns:m="http://schemas.openxmlformats.org/officeDocument/2006/math" xmlns:v="urn:schemas-microsoft-com:vml" xmlns:wp14="http://schemas.microsoft.com/office/word/2010/wordprocessingDrawing" xmlns:wp="http://schemas.openxmlformats.org/drawingml/2006/wordprocessingDrawing" xmlns:w10="urn:schemas-microsoft-com:office:word" xmlns:w="http://schemas.openxmlformats.org/wordprocessingml/2006/main" xmlns:w14="http://schemas.microsoft.com/office/word/2010/wordml" xmlns:w15="http://schemas.microsoft.com/office/word/2012/wordml" xmlns:w16cex="http://schemas.microsoft.com/office/word/2018/wordml/cex" xmlns:w16cid="http://schemas.microsoft.com/office/word/2016/wordml/cid" xmlns:w16="http://schemas.microsoft.com/office/word/2018/wordml" xmlns:w16sdtdh="http://schemas.microsoft.com/office/word/2020/wordml/sdtdatahash" xmlns:w16se="http://schemas.microsoft.com/office/word/2015/wordml/symex" xmlns:wpg="http://schemas.microsoft.com/office/word/2010/wordprocessingGroup" xmlns:wpi="http://schemas.microsoft.com/office/word/2010/wordprocessingInk" xmlns:wne="http://schemas.microsoft.com/office/word/2006/wordml" xmlns:wps="http://schemas.microsoft.com/office/word/2010/wordprocessingShape" mc:Ignorable="w14 w15 w16se w16cid w16 w16cex w16sdtdh wp14">
+<w:document xmlns:wpc="http://schemas.microsoft.com/office/word/2010/wordprocessingCanvas" xmlns:cx="http://schemas.microsoft.com/office/drawing/2014/chartex" xmlns:mc="http://schemas.openxmlformats.org/markup-compatibility/2006" xmlns:o="urn:schemas-microsoft-com:office:office" xmlns:r="http://schemas.openxmlformats.org/officeDocument/2006/relationships" xmlns:m="http://schemas.openxmlformats.org/officeDocument/2006/math" xmlns:v="urn:schemas-microsoft-com:vml" xmlns:wp14="http://schemas.microsoft.com/office/word/2010/wordprocessingDrawing" xmlns:wp="http://schemas.openxmlformats.org/drawingml/2006/wordprocessingDrawing" xmlns:w10="urn:schemas-microsoft-com:office:word" xmlns:w="http://schemas.openxmlformats.org/wordprocessingml/2006/main" xmlns:w14="http://schemas.microsoft.com/office/word/2010/wordml" xmlns:w15="http://schemas.microsoft.com/office/word/2012/wordml" xmlns:w16se="http://schemas.microsoft.com/office/word/2015/wordml/symex" xmlns:wpg="http://schemas.microsoft.com/office/word/2010/wordprocessingGroup" xmlns:wpi="http://schemas.microsoft.com/office/word/2010/wordprocessingInk" xmlns:wne="http://schemas.microsoft.com/office/word/2006/wordml" xmlns:wps="http://schemas.microsoft.com/office/word/2010/wordprocessingShape" mc:Ignorable="w14 w15 w16se wp14">
   <w:body>
     <w:p>
       <w:pPr>
@@ -180,6 +180,9 @@
         <w:t>Restador</w:t>
       </w:r>
       <w:r>
+        <w:t xml:space="preserve"> binario</w:t>
+      </w:r>
+      <w:r>
         <w:t>.</w:t>
       </w:r>
     </w:p>
@@ -214,29 +217,37 @@
         </w:numPr>
       </w:pPr>
       <w:r>
-        <w:t xml:space="preserve">Diseño digital – Morris Mano 3era edición, sección </w:t>
-      </w:r>
-      <w:r>
-        <w:t>4</w:t>
+        <w:t>Diseño digital – Morris Mano 3era edición, sección 4.</w:t>
+      </w:r>
+      <w:r>
+        <w:tab/>
+      </w:r>
+    </w:p>
+    <w:p>
+      <w:pPr>
+        <w:pStyle w:val="Ttulo3"/>
+      </w:pPr>
+      <w:r>
+        <w:t>Multiplicador Binario</w:t>
       </w:r>
       <w:r>
         <w:t>.</w:t>
       </w:r>
-      <w:r>
-        <w:tab/>
-      </w:r>
-    </w:p>
-    <w:p>
-      <w:pPr>
-        <w:pStyle w:val="Ttulo3"/>
-      </w:pPr>
-      <w:r>
-        <w:t>Comparadores.</w:t>
-      </w:r>
-    </w:p>
-    <w:p>
-      <w:r>
-        <w:t>Diseñe con comparador de 1 bits.</w:t>
+    </w:p>
+    <w:p>
+      <w:pPr>
+        <w:rPr>
+          <w:u w:val="single"/>
+        </w:rPr>
+      </w:pPr>
+      <w:r>
+        <w:t xml:space="preserve">Diseñe un circuito </w:t>
+      </w:r>
+      <w:r>
+        <w:t>que permita multiplicar dos números binarios de 2</w:t>
+      </w:r>
+      <w:r>
+        <w:t>bits cada uno.</w:t>
       </w:r>
     </w:p>
     <w:p>
@@ -260,10 +271,40 @@
         </w:numPr>
       </w:pPr>
       <w:r>
-        <w:t>Diseño digital – Morris Mano 3era edición, sección 4.9.</w:t>
-      </w:r>
-      <w:r>
-        <w:tab/>
+        <w:t>Diseño digital – Morris Mano 3era edición, sección 4</w:t>
+      </w:r>
+      <w:r>
+        <w:t>.6 Multiplicador Binario</w:t>
+      </w:r>
+      <w:bookmarkStart w:id="2" w:name="_GoBack"/>
+      <w:bookmarkEnd w:id="2"/>
+      <w:r>
+        <w:t>.</w:t>
+      </w:r>
+    </w:p>
+    <w:p>
+      <w:pPr>
+        <w:pStyle w:val="Ttulo3"/>
+      </w:pPr>
+      <w:r>
+        <w:t>Comparadores.</w:t>
+      </w:r>
+    </w:p>
+    <w:p>
+      <w:r>
+        <w:t>Diseñe con comparador de 1 bits.</w:t>
+      </w:r>
+    </w:p>
+    <w:p>
+      <w:pPr>
+        <w:pStyle w:val="Prrafodelista"/>
+        <w:numPr>
+          <w:ilvl w:val="0"/>
+          <w:numId w:val="5"/>
+        </w:numPr>
+      </w:pPr>
+      <w:r>
+        <w:t>Referencias sugeridas:</w:t>
       </w:r>
     </w:p>
     <w:p>
@@ -275,6 +316,21 @@
         </w:numPr>
       </w:pPr>
       <w:r>
+        <w:t>Diseño digital – Morris Mano 3era edición, sección 4.9.</w:t>
+      </w:r>
+      <w:r>
+        <w:tab/>
+      </w:r>
+    </w:p>
+    <w:p>
+      <w:pPr>
+        <w:pStyle w:val="Prrafodelista"/>
+        <w:numPr>
+          <w:ilvl w:val="1"/>
+          <w:numId w:val="5"/>
+        </w:numPr>
+      </w:pPr>
+      <w:r>
         <w:t>Sistemas Digitales y Tecnologías digitales – José Angulo Usategui, Sección 4.8 Comparadores.</w:t>
       </w:r>
     </w:p>
@@ -339,7 +395,6 @@
         </w:numPr>
       </w:pPr>
       <w:r>
-        <w:lastRenderedPageBreak/>
         <w:t>Referencias sugeridas:</w:t>
       </w:r>
     </w:p>
@@ -461,6 +516,19 @@
     </w:p>
     <w:p>
       <w:pPr>
+        <w:pStyle w:val="Ttulo3"/>
+      </w:pPr>
+      <w:r>
+        <w:t>Multiplexor (MUX).</w:t>
+      </w:r>
+    </w:p>
+    <w:p>
+      <w:r>
+        <w:t>Diseñe un multiplexor (MUX) con y sin entrada habilitante. Muestre el símbolo utilizado para este circuito combinacional y como realizar conexiones en cascadas usando MUX.</w:t>
+      </w:r>
+    </w:p>
+    <w:p>
+      <w:pPr>
         <w:pStyle w:val="Prrafodelista"/>
         <w:numPr>
           <w:ilvl w:val="0"/>
@@ -468,7 +536,7 @@
         </w:numPr>
       </w:pPr>
       <w:r>
-        <w:t xml:space="preserve">Aplicación: </w:t>
+        <w:t>Referencias sugeridas:</w:t>
       </w:r>
     </w:p>
     <w:p>
@@ -480,20 +548,22 @@
         </w:numPr>
       </w:pPr>
       <w:r>
-        <w:t>Display de 7 segmentos</w:t>
-      </w:r>
-    </w:p>
-    <w:p>
-      <w:pPr>
-        <w:pStyle w:val="Ttulo3"/>
-      </w:pPr>
-      <w:r>
-        <w:t>Multiplexor (MUX).</w:t>
-      </w:r>
-    </w:p>
-    <w:p>
-      <w:r>
-        <w:t>Diseñe un multiplexor (MUX) con y sin entrada habilitante. Muestre el símbolo utilizado para este circuito combinacional y como realizar conexiones en cascadas usando MUX.</w:t>
+        <w:t>Diseño digital – Morris Mano 3era edición, sección 4.8.</w:t>
+      </w:r>
+      <w:r>
+        <w:tab/>
+      </w:r>
+    </w:p>
+    <w:p>
+      <w:pPr>
+        <w:pStyle w:val="Prrafodelista"/>
+        <w:numPr>
+          <w:ilvl w:val="1"/>
+          <w:numId w:val="5"/>
+        </w:numPr>
+      </w:pPr>
+      <w:r>
+        <w:t>Sistemas Digitales y Tecnologías digitales – José Angulo Usategui, Sección 4.6 Multiplexores.</w:t>
       </w:r>
     </w:p>
     <w:p>
@@ -505,6 +575,37 @@
         </w:numPr>
       </w:pPr>
       <w:r>
+        <w:t xml:space="preserve">Aplicación: Implementación de </w:t>
+      </w:r>
+      <w:r>
+        <w:t>funciones booleanas</w:t>
+      </w:r>
+      <w:r>
+        <w:t>.</w:t>
+      </w:r>
+    </w:p>
+    <w:p>
+      <w:pPr>
+        <w:pStyle w:val="Ttulo3"/>
+      </w:pPr>
+      <w:r>
+        <w:t>Demultiplexor (DMUX).</w:t>
+      </w:r>
+    </w:p>
+    <w:p>
+      <w:r>
+        <w:t>Diseñe un demultiplexor (DMUX) con y sin entrada habilitante.</w:t>
+      </w:r>
+    </w:p>
+    <w:p>
+      <w:pPr>
+        <w:pStyle w:val="Prrafodelista"/>
+        <w:numPr>
+          <w:ilvl w:val="0"/>
+          <w:numId w:val="5"/>
+        </w:numPr>
+      </w:pPr>
+      <w:r>
         <w:t>Referencias sugeridas:</w:t>
       </w:r>
     </w:p>
@@ -517,10 +618,50 @@
         </w:numPr>
       </w:pPr>
       <w:r>
-        <w:t>Diseño digital – Morris Mano 3era edición, sección 4.8.</w:t>
-      </w:r>
-      <w:r>
-        <w:tab/>
+        <w:t>Sistemas Digitales y Tecnologías digitales – José Angulo Usategui, Sección 4.7 Demultiplexores.</w:t>
+      </w:r>
+    </w:p>
+    <w:p>
+      <w:pPr>
+        <w:pStyle w:val="Prrafodelista"/>
+        <w:ind w:left="1080"/>
+      </w:pPr>
+    </w:p>
+    <w:p>
+      <w:pPr>
+        <w:pStyle w:val="Prrafodelista"/>
+        <w:numPr>
+          <w:ilvl w:val="0"/>
+          <w:numId w:val="5"/>
+        </w:numPr>
+      </w:pPr>
+      <w:r>
+        <w:t>Aplicación: Elemento triestado.</w:t>
+      </w:r>
+    </w:p>
+    <w:p>
+      <w:pPr>
+        <w:pStyle w:val="Ttulo3"/>
+      </w:pPr>
+      <w:r>
+        <w:t>Display de 7 segmentos.</w:t>
+      </w:r>
+    </w:p>
+    <w:p>
+      <w:r>
+        <w:t>Diseñe un circuito que como entrada se introduzca un numero en codificación BCD y muestre el número decimales en un display de 7 segmentos.</w:t>
+      </w:r>
+    </w:p>
+    <w:p>
+      <w:pPr>
+        <w:pStyle w:val="Prrafodelista"/>
+        <w:numPr>
+          <w:ilvl w:val="0"/>
+          <w:numId w:val="5"/>
+        </w:numPr>
+      </w:pPr>
+      <w:r>
+        <w:t>Referencia sugerida:</w:t>
       </w:r>
     </w:p>
     <w:p>
@@ -532,89 +673,23 @@
         </w:numPr>
       </w:pPr>
       <w:r>
-        <w:t>Sistemas Digitales y Tecnologías digitales – José Angulo Usategui, Sección 4.6 Multiplexores.</w:t>
-      </w:r>
-    </w:p>
-    <w:p>
-      <w:pPr>
-        <w:pStyle w:val="Prrafodelista"/>
-        <w:numPr>
-          <w:ilvl w:val="0"/>
-          <w:numId w:val="5"/>
-        </w:numPr>
-      </w:pPr>
-      <w:r>
-        <w:t xml:space="preserve">Aplicación: Implementación de </w:t>
-      </w:r>
-      <w:r>
-        <w:t>funciones booleanas</w:t>
-      </w:r>
-      <w:r>
-        <w:t>.</w:t>
-      </w:r>
-    </w:p>
-    <w:p>
-      <w:pPr>
-        <w:pStyle w:val="Ttulo3"/>
-      </w:pPr>
-      <w:r>
-        <w:t>Demultiplexor (DMUX).</w:t>
-      </w:r>
-    </w:p>
-    <w:p>
-      <w:r>
-        <w:t>Diseñe un demultiplexor (DMUX) con y sin entrada habilitante.</w:t>
-      </w:r>
-    </w:p>
-    <w:p>
-      <w:pPr>
-        <w:pStyle w:val="Prrafodelista"/>
-        <w:numPr>
-          <w:ilvl w:val="0"/>
-          <w:numId w:val="5"/>
-        </w:numPr>
-      </w:pPr>
-      <w:r>
-        <w:t>Referencias sugeridas:</w:t>
-      </w:r>
-    </w:p>
-    <w:p>
-      <w:pPr>
-        <w:pStyle w:val="Prrafodelista"/>
-        <w:numPr>
-          <w:ilvl w:val="1"/>
-          <w:numId w:val="5"/>
-        </w:numPr>
-      </w:pPr>
-      <w:r>
-        <w:t>Sistemas Digitales y Tecnologías digitales – José Angulo Usategui, Sección 4.7 Demultiplexores.</w:t>
-      </w:r>
-    </w:p>
-    <w:p>
-      <w:pPr>
-        <w:pStyle w:val="Prrafodelista"/>
-        <w:ind w:left="1080"/>
-      </w:pPr>
-    </w:p>
-    <w:p>
-      <w:pPr>
-        <w:pStyle w:val="Prrafodelista"/>
-        <w:numPr>
-          <w:ilvl w:val="0"/>
-          <w:numId w:val="5"/>
-        </w:numPr>
-      </w:pPr>
-      <w:r>
-        <w:t>Aplicación: Elemento triestado.</w:t>
+        <w:lastRenderedPageBreak/>
+        <w:t>Fundamentos de sistemas digitales – Thomas L. Floyd. Aplicación a los sistemas digitales “El displays de 7 segmentos” pág. 252.</w:t>
+      </w:r>
+    </w:p>
+    <w:p>
+      <w:r>
+        <w:br w:type="page"/>
       </w:r>
     </w:p>
     <w:p>
       <w:pPr>
         <w:pStyle w:val="Ttulo1"/>
       </w:pPr>
-      <w:bookmarkStart w:id="2" w:name="fecha-de-entrega"/>
+      <w:bookmarkStart w:id="3" w:name="fecha-de-entrega"/>
       <w:bookmarkEnd w:id="1"/>
       <w:r>
+        <w:lastRenderedPageBreak/>
         <w:t xml:space="preserve">Fecha </w:t>
       </w:r>
       <w:r>
@@ -698,10 +773,9 @@
       <w:pPr>
         <w:pStyle w:val="Ttulo1"/>
       </w:pPr>
-      <w:bookmarkStart w:id="3" w:name="evaluación"/>
-      <w:bookmarkEnd w:id="2"/>
-      <w:r>
-        <w:lastRenderedPageBreak/>
+      <w:bookmarkStart w:id="4" w:name="evaluación"/>
+      <w:bookmarkEnd w:id="3"/>
+      <w:r>
         <w:t>Evaluación</w:t>
       </w:r>
     </w:p>
@@ -1397,7 +1471,7 @@
           <w:p/>
         </w:tc>
       </w:tr>
-      <w:bookmarkEnd w:id="3"/>
+      <w:bookmarkEnd w:id="4"/>
     </w:tbl>
     <w:p/>
     <w:sectPr>
@@ -1413,7 +1487,7 @@
 </file>
 
 <file path=word/endnotes.xml><?xml version="1.0" encoding="utf-8"?>
-<w:endnotes xmlns:wpc="http://schemas.microsoft.com/office/word/2010/wordprocessingCanvas" xmlns:cx="http://schemas.microsoft.com/office/drawing/2014/chartex" xmlns:cx1="http://schemas.microsoft.com/office/drawing/2015/9/8/chartex" xmlns:cx2="http://schemas.microsoft.com/office/drawing/2015/10/21/chartex" xmlns:cx3="http://schemas.microsoft.com/office/drawing/2016/5/9/chartex" xmlns:cx4="http://schemas.microsoft.com/office/drawing/2016/5/10/chartex" xmlns:cx5="http://schemas.microsoft.com/office/drawing/2016/5/11/chartex" xmlns:cx6="http://schemas.microsoft.com/office/drawing/2016/5/12/chartex" xmlns:cx7="http://schemas.microsoft.com/office/drawing/2016/5/13/chartex" xmlns:cx8="http://schemas.microsoft.com/office/drawing/2016/5/14/chartex" xmlns:mc="http://schemas.openxmlformats.org/markup-compatibility/2006" xmlns:aink="http://schemas.microsoft.com/office/drawing/2016/ink" xmlns:am3d="http://schemas.microsoft.com/office/drawing/2017/model3d" xmlns:o="urn:schemas-microsoft-com:office:office" xmlns:r="http://schemas.openxmlformats.org/officeDocument/2006/relationships" xmlns:m="http://schemas.openxmlformats.org/officeDocument/2006/math" xmlns:v="urn:schemas-microsoft-com:vml" xmlns:wp14="http://schemas.microsoft.com/office/word/2010/wordprocessingDrawing" xmlns:wp="http://schemas.openxmlformats.org/drawingml/2006/wordprocessingDrawing" xmlns:w10="urn:schemas-microsoft-com:office:word" xmlns:w="http://schemas.openxmlformats.org/wordprocessingml/2006/main" xmlns:w14="http://schemas.microsoft.com/office/word/2010/wordml" xmlns:w15="http://schemas.microsoft.com/office/word/2012/wordml" xmlns:w16cex="http://schemas.microsoft.com/office/word/2018/wordml/cex" xmlns:w16cid="http://schemas.microsoft.com/office/word/2016/wordml/cid" xmlns:w16="http://schemas.microsoft.com/office/word/2018/wordml" xmlns:w16sdtdh="http://schemas.microsoft.com/office/word/2020/wordml/sdtdatahash" xmlns:w16se="http://schemas.microsoft.com/office/word/2015/wordml/symex" xmlns:wpg="http://schemas.microsoft.com/office/word/2010/wordprocessingGroup" xmlns:wpi="http://schemas.microsoft.com/office/word/2010/wordprocessingInk" xmlns:wne="http://schemas.microsoft.com/office/word/2006/wordml" xmlns:wps="http://schemas.microsoft.com/office/word/2010/wordprocessingShape" mc:Ignorable="w14 w15 w16se w16cid w16 w16cex w16sdtdh wp14">
+<w:endnotes xmlns:wpc="http://schemas.microsoft.com/office/word/2010/wordprocessingCanvas" xmlns:cx="http://schemas.microsoft.com/office/drawing/2014/chartex" xmlns:mc="http://schemas.openxmlformats.org/markup-compatibility/2006" xmlns:o="urn:schemas-microsoft-com:office:office" xmlns:r="http://schemas.openxmlformats.org/officeDocument/2006/relationships" xmlns:m="http://schemas.openxmlformats.org/officeDocument/2006/math" xmlns:v="urn:schemas-microsoft-com:vml" xmlns:wp14="http://schemas.microsoft.com/office/word/2010/wordprocessingDrawing" xmlns:wp="http://schemas.openxmlformats.org/drawingml/2006/wordprocessingDrawing" xmlns:w10="urn:schemas-microsoft-com:office:word" xmlns:w="http://schemas.openxmlformats.org/wordprocessingml/2006/main" xmlns:w14="http://schemas.microsoft.com/office/word/2010/wordml" xmlns:w15="http://schemas.microsoft.com/office/word/2012/wordml" xmlns:w16se="http://schemas.microsoft.com/office/word/2015/wordml/symex" xmlns:wpg="http://schemas.microsoft.com/office/word/2010/wordprocessingGroup" xmlns:wpi="http://schemas.microsoft.com/office/word/2010/wordprocessingInk" xmlns:wne="http://schemas.microsoft.com/office/word/2006/wordml" xmlns:wps="http://schemas.microsoft.com/office/word/2010/wordprocessingShape" mc:Ignorable="w14 w15 w16se wp14">
   <w:endnote w:type="separator" w:id="-1">
     <w:p>
       <w:pPr>
@@ -1438,7 +1512,7 @@
 </file>
 
 <file path=word/footer1.xml><?xml version="1.0" encoding="utf-8"?>
-<w:ftr xmlns:wpc="http://schemas.microsoft.com/office/word/2010/wordprocessingCanvas" xmlns:cx="http://schemas.microsoft.com/office/drawing/2014/chartex" xmlns:cx1="http://schemas.microsoft.com/office/drawing/2015/9/8/chartex" xmlns:cx2="http://schemas.microsoft.com/office/drawing/2015/10/21/chartex" xmlns:cx3="http://schemas.microsoft.com/office/drawing/2016/5/9/chartex" xmlns:cx4="http://schemas.microsoft.com/office/drawing/2016/5/10/chartex" xmlns:cx5="http://schemas.microsoft.com/office/drawing/2016/5/11/chartex" xmlns:cx6="http://schemas.microsoft.com/office/drawing/2016/5/12/chartex" xmlns:cx7="http://schemas.microsoft.com/office/drawing/2016/5/13/chartex" xmlns:cx8="http://schemas.microsoft.com/office/drawing/2016/5/14/chartex" xmlns:mc="http://schemas.openxmlformats.org/markup-compatibility/2006" xmlns:aink="http://schemas.microsoft.com/office/drawing/2016/ink" xmlns:am3d="http://schemas.microsoft.com/office/drawing/2017/model3d" xmlns:o="urn:schemas-microsoft-com:office:office" xmlns:r="http://schemas.openxmlformats.org/officeDocument/2006/relationships" xmlns:m="http://schemas.openxmlformats.org/officeDocument/2006/math" xmlns:v="urn:schemas-microsoft-com:vml" xmlns:wp14="http://schemas.microsoft.com/office/word/2010/wordprocessingDrawing" xmlns:wp="http://schemas.openxmlformats.org/drawingml/2006/wordprocessingDrawing" xmlns:w10="urn:schemas-microsoft-com:office:word" xmlns:w="http://schemas.openxmlformats.org/wordprocessingml/2006/main" xmlns:w14="http://schemas.microsoft.com/office/word/2010/wordml" xmlns:w15="http://schemas.microsoft.com/office/word/2012/wordml" xmlns:w16cex="http://schemas.microsoft.com/office/word/2018/wordml/cex" xmlns:w16cid="http://schemas.microsoft.com/office/word/2016/wordml/cid" xmlns:w16="http://schemas.microsoft.com/office/word/2018/wordml" xmlns:w16sdtdh="http://schemas.microsoft.com/office/word/2020/wordml/sdtdatahash" xmlns:w16se="http://schemas.microsoft.com/office/word/2015/wordml/symex" xmlns:wpg="http://schemas.microsoft.com/office/word/2010/wordprocessingGroup" xmlns:wpi="http://schemas.microsoft.com/office/word/2010/wordprocessingInk" xmlns:wne="http://schemas.microsoft.com/office/word/2006/wordml" xmlns:wps="http://schemas.microsoft.com/office/word/2010/wordprocessingShape" mc:Ignorable="w14 w15 w16se w16cid w16 w16cex w16sdtdh wp14">
+<w:ftr xmlns:wpc="http://schemas.microsoft.com/office/word/2010/wordprocessingCanvas" xmlns:cx="http://schemas.microsoft.com/office/drawing/2014/chartex" xmlns:mc="http://schemas.openxmlformats.org/markup-compatibility/2006" xmlns:o="urn:schemas-microsoft-com:office:office" xmlns:r="http://schemas.openxmlformats.org/officeDocument/2006/relationships" xmlns:m="http://schemas.openxmlformats.org/officeDocument/2006/math" xmlns:v="urn:schemas-microsoft-com:vml" xmlns:wp14="http://schemas.microsoft.com/office/word/2010/wordprocessingDrawing" xmlns:wp="http://schemas.openxmlformats.org/drawingml/2006/wordprocessingDrawing" xmlns:w10="urn:schemas-microsoft-com:office:word" xmlns:w="http://schemas.openxmlformats.org/wordprocessingml/2006/main" xmlns:w14="http://schemas.microsoft.com/office/word/2010/wordml" xmlns:w15="http://schemas.microsoft.com/office/word/2012/wordml" xmlns:w16se="http://schemas.microsoft.com/office/word/2015/wordml/symex" xmlns:wpg="http://schemas.microsoft.com/office/word/2010/wordprocessingGroup" xmlns:wpi="http://schemas.microsoft.com/office/word/2010/wordprocessingInk" xmlns:wne="http://schemas.microsoft.com/office/word/2006/wordml" xmlns:wps="http://schemas.microsoft.com/office/word/2010/wordprocessingShape" mc:Ignorable="w14 w15 w16se wp14">
   <w:p>
     <w:pPr>
       <w:pStyle w:val="Encabezado"/>
@@ -1480,7 +1554,7 @@
         <w:sz w:val="28"/>
         <w:lang w:val="es-ES"/>
       </w:rPr>
-      <w:t>3</w:t>
+      <w:t>1</w:t>
     </w:r>
     <w:r>
       <w:rPr>
@@ -1500,7 +1574,7 @@
 </file>
 
 <file path=word/footnotes.xml><?xml version="1.0" encoding="utf-8"?>
-<w:footnotes xmlns:wpc="http://schemas.microsoft.com/office/word/2010/wordprocessingCanvas" xmlns:cx="http://schemas.microsoft.com/office/drawing/2014/chartex" xmlns:cx1="http://schemas.microsoft.com/office/drawing/2015/9/8/chartex" xmlns:cx2="http://schemas.microsoft.com/office/drawing/2015/10/21/chartex" xmlns:cx3="http://schemas.microsoft.com/office/drawing/2016/5/9/chartex" xmlns:cx4="http://schemas.microsoft.com/office/drawing/2016/5/10/chartex" xmlns:cx5="http://schemas.microsoft.com/office/drawing/2016/5/11/chartex" xmlns:cx6="http://schemas.microsoft.com/office/drawing/2016/5/12/chartex" xmlns:cx7="http://schemas.microsoft.com/office/drawing/2016/5/13/chartex" xmlns:cx8="http://schemas.microsoft.com/office/drawing/2016/5/14/chartex" xmlns:mc="http://schemas.openxmlformats.org/markup-compatibility/2006" xmlns:aink="http://schemas.microsoft.com/office/drawing/2016/ink" xmlns:am3d="http://schemas.microsoft.com/office/drawing/2017/model3d" xmlns:o="urn:schemas-microsoft-com:office:office" xmlns:r="http://schemas.openxmlformats.org/officeDocument/2006/relationships" xmlns:m="http://schemas.openxmlformats.org/officeDocument/2006/math" xmlns:v="urn:schemas-microsoft-com:vml" xmlns:wp14="http://schemas.microsoft.com/office/word/2010/wordprocessingDrawing" xmlns:wp="http://schemas.openxmlformats.org/drawingml/2006/wordprocessingDrawing" xmlns:w10="urn:schemas-microsoft-com:office:word" xmlns:w="http://schemas.openxmlformats.org/wordprocessingml/2006/main" xmlns:w14="http://schemas.microsoft.com/office/word/2010/wordml" xmlns:w15="http://schemas.microsoft.com/office/word/2012/wordml" xmlns:w16cex="http://schemas.microsoft.com/office/word/2018/wordml/cex" xmlns:w16cid="http://schemas.microsoft.com/office/word/2016/wordml/cid" xmlns:w16="http://schemas.microsoft.com/office/word/2018/wordml" xmlns:w16sdtdh="http://schemas.microsoft.com/office/word/2020/wordml/sdtdatahash" xmlns:w16se="http://schemas.microsoft.com/office/word/2015/wordml/symex" xmlns:wpg="http://schemas.microsoft.com/office/word/2010/wordprocessingGroup" xmlns:wpi="http://schemas.microsoft.com/office/word/2010/wordprocessingInk" xmlns:wne="http://schemas.microsoft.com/office/word/2006/wordml" xmlns:wps="http://schemas.microsoft.com/office/word/2010/wordprocessingShape" mc:Ignorable="w14 w15 w16se w16cid w16 w16cex w16sdtdh wp14">
+<w:footnotes xmlns:wpc="http://schemas.microsoft.com/office/word/2010/wordprocessingCanvas" xmlns:cx="http://schemas.microsoft.com/office/drawing/2014/chartex" xmlns:mc="http://schemas.openxmlformats.org/markup-compatibility/2006" xmlns:o="urn:schemas-microsoft-com:office:office" xmlns:r="http://schemas.openxmlformats.org/officeDocument/2006/relationships" xmlns:m="http://schemas.openxmlformats.org/officeDocument/2006/math" xmlns:v="urn:schemas-microsoft-com:vml" xmlns:wp14="http://schemas.microsoft.com/office/word/2010/wordprocessingDrawing" xmlns:wp="http://schemas.openxmlformats.org/drawingml/2006/wordprocessingDrawing" xmlns:w10="urn:schemas-microsoft-com:office:word" xmlns:w="http://schemas.openxmlformats.org/wordprocessingml/2006/main" xmlns:w14="http://schemas.microsoft.com/office/word/2010/wordml" xmlns:w15="http://schemas.microsoft.com/office/word/2012/wordml" xmlns:w16se="http://schemas.microsoft.com/office/word/2015/wordml/symex" xmlns:wpg="http://schemas.microsoft.com/office/word/2010/wordprocessingGroup" xmlns:wpi="http://schemas.microsoft.com/office/word/2010/wordprocessingInk" xmlns:wne="http://schemas.microsoft.com/office/word/2006/wordml" xmlns:wps="http://schemas.microsoft.com/office/word/2010/wordprocessingShape" mc:Ignorable="w14 w15 w16se wp14">
   <w:footnote w:type="separator" w:id="-1">
     <w:p>
       <w:r>
@@ -1519,7 +1593,7 @@
 </file>
 
 <file path=word/header1.xml><?xml version="1.0" encoding="utf-8"?>
-<w:hdr xmlns:wpc="http://schemas.microsoft.com/office/word/2010/wordprocessingCanvas" xmlns:cx="http://schemas.microsoft.com/office/drawing/2014/chartex" xmlns:cx1="http://schemas.microsoft.com/office/drawing/2015/9/8/chartex" xmlns:cx2="http://schemas.microsoft.com/office/drawing/2015/10/21/chartex" xmlns:cx3="http://schemas.microsoft.com/office/drawing/2016/5/9/chartex" xmlns:cx4="http://schemas.microsoft.com/office/drawing/2016/5/10/chartex" xmlns:cx5="http://schemas.microsoft.com/office/drawing/2016/5/11/chartex" xmlns:cx6="http://schemas.microsoft.com/office/drawing/2016/5/12/chartex" xmlns:cx7="http://schemas.microsoft.com/office/drawing/2016/5/13/chartex" xmlns:cx8="http://schemas.microsoft.com/office/drawing/2016/5/14/chartex" xmlns:mc="http://schemas.openxmlformats.org/markup-compatibility/2006" xmlns:aink="http://schemas.microsoft.com/office/drawing/2016/ink" xmlns:am3d="http://schemas.microsoft.com/office/drawing/2017/model3d" xmlns:o="urn:schemas-microsoft-com:office:office" xmlns:r="http://schemas.openxmlformats.org/officeDocument/2006/relationships" xmlns:m="http://schemas.openxmlformats.org/officeDocument/2006/math" xmlns:v="urn:schemas-microsoft-com:vml" xmlns:wp14="http://schemas.microsoft.com/office/word/2010/wordprocessingDrawing" xmlns:wp="http://schemas.openxmlformats.org/drawingml/2006/wordprocessingDrawing" xmlns:w10="urn:schemas-microsoft-com:office:word" xmlns:w="http://schemas.openxmlformats.org/wordprocessingml/2006/main" xmlns:w14="http://schemas.microsoft.com/office/word/2010/wordml" xmlns:w15="http://schemas.microsoft.com/office/word/2012/wordml" xmlns:w16cex="http://schemas.microsoft.com/office/word/2018/wordml/cex" xmlns:w16cid="http://schemas.microsoft.com/office/word/2016/wordml/cid" xmlns:w16="http://schemas.microsoft.com/office/word/2018/wordml" xmlns:w16sdtdh="http://schemas.microsoft.com/office/word/2020/wordml/sdtdatahash" xmlns:w16se="http://schemas.microsoft.com/office/word/2015/wordml/symex" xmlns:wpg="http://schemas.microsoft.com/office/word/2010/wordprocessingGroup" xmlns:wpi="http://schemas.microsoft.com/office/word/2010/wordprocessingInk" xmlns:wne="http://schemas.microsoft.com/office/word/2006/wordml" xmlns:wps="http://schemas.microsoft.com/office/word/2010/wordprocessingShape" mc:Ignorable="w14 w15 w16se w16cid w16 w16cex w16sdtdh wp14">
+<w:hdr xmlns:wpc="http://schemas.microsoft.com/office/word/2010/wordprocessingCanvas" xmlns:cx="http://schemas.microsoft.com/office/drawing/2014/chartex" xmlns:mc="http://schemas.openxmlformats.org/markup-compatibility/2006" xmlns:o="urn:schemas-microsoft-com:office:office" xmlns:r="http://schemas.openxmlformats.org/officeDocument/2006/relationships" xmlns:m="http://schemas.openxmlformats.org/officeDocument/2006/math" xmlns:v="urn:schemas-microsoft-com:vml" xmlns:wp14="http://schemas.microsoft.com/office/word/2010/wordprocessingDrawing" xmlns:wp="http://schemas.openxmlformats.org/drawingml/2006/wordprocessingDrawing" xmlns:w10="urn:schemas-microsoft-com:office:word" xmlns:w="http://schemas.openxmlformats.org/wordprocessingml/2006/main" xmlns:w14="http://schemas.microsoft.com/office/word/2010/wordml" xmlns:w15="http://schemas.microsoft.com/office/word/2012/wordml" xmlns:w16se="http://schemas.microsoft.com/office/word/2015/wordml/symex" xmlns:wpg="http://schemas.microsoft.com/office/word/2010/wordprocessingGroup" xmlns:wpi="http://schemas.microsoft.com/office/word/2010/wordprocessingInk" xmlns:wne="http://schemas.microsoft.com/office/word/2006/wordml" xmlns:wps="http://schemas.microsoft.com/office/word/2010/wordprocessingShape" mc:Ignorable="w14 w15 w16se wp14">
   <w:sdt>
     <w:sdtPr>
       <w:id w:val="439412979"/>
@@ -1708,7 +1782,7 @@
 </file>
 
 <file path=word/numbering.xml><?xml version="1.0" encoding="utf-8"?>
-<w:numbering xmlns:wpc="http://schemas.microsoft.com/office/word/2010/wordprocessingCanvas" xmlns:cx="http://schemas.microsoft.com/office/drawing/2014/chartex" xmlns:cx1="http://schemas.microsoft.com/office/drawing/2015/9/8/chartex" xmlns:cx2="http://schemas.microsoft.com/office/drawing/2015/10/21/chartex" xmlns:cx3="http://schemas.microsoft.com/office/drawing/2016/5/9/chartex" xmlns:cx4="http://schemas.microsoft.com/office/drawing/2016/5/10/chartex" xmlns:cx5="http://schemas.microsoft.com/office/drawing/2016/5/11/chartex" xmlns:cx6="http://schemas.microsoft.com/office/drawing/2016/5/12/chartex" xmlns:cx7="http://schemas.microsoft.com/office/drawing/2016/5/13/chartex" xmlns:cx8="http://schemas.microsoft.com/office/drawing/2016/5/14/chartex" xmlns:mc="http://schemas.openxmlformats.org/markup-compatibility/2006" xmlns:aink="http://schemas.microsoft.com/office/drawing/2016/ink" xmlns:am3d="http://schemas.microsoft.com/office/drawing/2017/model3d" xmlns:o="urn:schemas-microsoft-com:office:office" xmlns:r="http://schemas.openxmlformats.org/officeDocument/2006/relationships" xmlns:m="http://schemas.openxmlformats.org/officeDocument/2006/math" xmlns:v="urn:schemas-microsoft-com:vml" xmlns:wp14="http://schemas.microsoft.com/office/word/2010/wordprocessingDrawing" xmlns:wp="http://schemas.openxmlformats.org/drawingml/2006/wordprocessingDrawing" xmlns:w10="urn:schemas-microsoft-com:office:word" xmlns:w="http://schemas.openxmlformats.org/wordprocessingml/2006/main" xmlns:w14="http://schemas.microsoft.com/office/word/2010/wordml" xmlns:w15="http://schemas.microsoft.com/office/word/2012/wordml" xmlns:w16cex="http://schemas.microsoft.com/office/word/2018/wordml/cex" xmlns:w16cid="http://schemas.microsoft.com/office/word/2016/wordml/cid" xmlns:w16="http://schemas.microsoft.com/office/word/2018/wordml" xmlns:w16sdtdh="http://schemas.microsoft.com/office/word/2020/wordml/sdtdatahash" xmlns:w16se="http://schemas.microsoft.com/office/word/2015/wordml/symex" xmlns:wpg="http://schemas.microsoft.com/office/word/2010/wordprocessingGroup" xmlns:wpi="http://schemas.microsoft.com/office/word/2010/wordprocessingInk" xmlns:wne="http://schemas.microsoft.com/office/word/2006/wordml" xmlns:wps="http://schemas.microsoft.com/office/word/2010/wordprocessingShape" mc:Ignorable="w14 w15 w16se w16cid w16 w16cex w16sdtdh wp14">
+<w:numbering xmlns:wpc="http://schemas.microsoft.com/office/word/2010/wordprocessingCanvas" xmlns:cx="http://schemas.microsoft.com/office/drawing/2014/chartex" xmlns:mc="http://schemas.openxmlformats.org/markup-compatibility/2006" xmlns:o="urn:schemas-microsoft-com:office:office" xmlns:r="http://schemas.openxmlformats.org/officeDocument/2006/relationships" xmlns:m="http://schemas.openxmlformats.org/officeDocument/2006/math" xmlns:v="urn:schemas-microsoft-com:vml" xmlns:wp14="http://schemas.microsoft.com/office/word/2010/wordprocessingDrawing" xmlns:wp="http://schemas.openxmlformats.org/drawingml/2006/wordprocessingDrawing" xmlns:w10="urn:schemas-microsoft-com:office:word" xmlns:w="http://schemas.openxmlformats.org/wordprocessingml/2006/main" xmlns:w14="http://schemas.microsoft.com/office/word/2010/wordml" xmlns:w15="http://schemas.microsoft.com/office/word/2012/wordml" xmlns:w16se="http://schemas.microsoft.com/office/word/2015/wordml/symex" xmlns:wpg="http://schemas.microsoft.com/office/word/2010/wordprocessingGroup" xmlns:wpi="http://schemas.microsoft.com/office/word/2010/wordprocessingInk" xmlns:wne="http://schemas.microsoft.com/office/word/2006/wordml" xmlns:wps="http://schemas.microsoft.com/office/word/2010/wordprocessingShape" mc:Ignorable="w14 w15 w16se wp14">
   <w:abstractNum w:abstractNumId="0" w15:restartNumberingAfterBreak="0">
     <w:nsid w:val="EA454B4C"/>
     <w:multiLevelType w:val="multilevel"/>
@@ -2211,7 +2285,7 @@
 </file>
 
 <file path=word/styles.xml><?xml version="1.0" encoding="utf-8"?>
-<w:styles xmlns:mc="http://schemas.openxmlformats.org/markup-compatibility/2006" xmlns:r="http://schemas.openxmlformats.org/officeDocument/2006/relationships" xmlns:w="http://schemas.openxmlformats.org/wordprocessingml/2006/main" xmlns:w14="http://schemas.microsoft.com/office/word/2010/wordml" xmlns:w15="http://schemas.microsoft.com/office/word/2012/wordml" xmlns:w16cex="http://schemas.microsoft.com/office/word/2018/wordml/cex" xmlns:w16cid="http://schemas.microsoft.com/office/word/2016/wordml/cid" xmlns:w16="http://schemas.microsoft.com/office/word/2018/wordml" xmlns:w16sdtdh="http://schemas.microsoft.com/office/word/2020/wordml/sdtdatahash" xmlns:w16se="http://schemas.microsoft.com/office/word/2015/wordml/symex" mc:Ignorable="w14 w15 w16se w16cid w16 w16cex w16sdtdh">
+<w:styles xmlns:mc="http://schemas.openxmlformats.org/markup-compatibility/2006" xmlns:r="http://schemas.openxmlformats.org/officeDocument/2006/relationships" xmlns:w="http://schemas.openxmlformats.org/wordprocessingml/2006/main" xmlns:w14="http://schemas.microsoft.com/office/word/2010/wordml" xmlns:w15="http://schemas.microsoft.com/office/word/2012/wordml" xmlns:w16se="http://schemas.microsoft.com/office/word/2015/wordml/symex" mc:Ignorable="w14 w15 w16se">
   <w:docDefaults>
     <w:rPrDefault>
       <w:rPr>
@@ -2226,7 +2300,7 @@
       </w:pPr>
     </w:pPrDefault>
   </w:docDefaults>
-  <w:latentStyles w:defLockedState="0" w:defUIPriority="99" w:defSemiHidden="0" w:defUnhideWhenUsed="0" w:defQFormat="0" w:count="376">
+  <w:latentStyles w:defLockedState="0" w:defUIPriority="99" w:defSemiHidden="0" w:defUnhideWhenUsed="0" w:defQFormat="0" w:count="371">
     <w:lsdException w:name="Normal" w:uiPriority="0" w:qFormat="1"/>
     <w:lsdException w:name="heading 1" w:uiPriority="9" w:qFormat="1"/>
     <w:lsdException w:name="heading 2" w:semiHidden="1" w:uiPriority="9" w:unhideWhenUsed="1" w:qFormat="1"/>
@@ -2332,6 +2406,7 @@
     <w:lsdException w:name="HTML Sample" w:semiHidden="1" w:unhideWhenUsed="1"/>
     <w:lsdException w:name="HTML Typewriter" w:semiHidden="1" w:unhideWhenUsed="1"/>
     <w:lsdException w:name="HTML Variable" w:semiHidden="1" w:unhideWhenUsed="1"/>
+    <w:lsdException w:name="Normal Table" w:semiHidden="1" w:unhideWhenUsed="1"/>
     <w:lsdException w:name="annotation subject" w:semiHidden="1" w:unhideWhenUsed="1"/>
     <w:lsdException w:name="No List" w:semiHidden="1" w:unhideWhenUsed="1"/>
     <w:lsdException w:name="Outline List 1" w:semiHidden="1" w:unhideWhenUsed="1"/>
@@ -2374,8 +2449,11 @@
     <w:lsdException w:name="Table Contemporary" w:semiHidden="1" w:unhideWhenUsed="1"/>
     <w:lsdException w:name="Table Elegant" w:semiHidden="1" w:unhideWhenUsed="1"/>
     <w:lsdException w:name="Table Professional" w:semiHidden="1" w:unhideWhenUsed="1"/>
+    <w:lsdException w:name="Table Subtle 1" w:semiHidden="1" w:unhideWhenUsed="1"/>
     <w:lsdException w:name="Table Subtle 2" w:semiHidden="1" w:unhideWhenUsed="1"/>
     <w:lsdException w:name="Table Web 1" w:semiHidden="1" w:unhideWhenUsed="1"/>
+    <w:lsdException w:name="Table Web 2" w:semiHidden="1" w:unhideWhenUsed="1"/>
+    <w:lsdException w:name="Table Web 3" w:semiHidden="1" w:unhideWhenUsed="1"/>
     <w:lsdException w:name="Balloon Text" w:semiHidden="1" w:unhideWhenUsed="1"/>
     <w:lsdException w:name="Table Grid" w:uiPriority="39"/>
     <w:lsdException w:name="Table Theme" w:semiHidden="1" w:unhideWhenUsed="1"/>
@@ -2594,11 +2672,6 @@
     <w:lsdException w:name="List Table 5 Dark Accent 6" w:uiPriority="50"/>
     <w:lsdException w:name="List Table 6 Colorful Accent 6" w:uiPriority="51"/>
     <w:lsdException w:name="List Table 7 Colorful Accent 6" w:uiPriority="52"/>
-    <w:lsdException w:name="Mention" w:semiHidden="1" w:unhideWhenUsed="1"/>
-    <w:lsdException w:name="Smart Hyperlink" w:semiHidden="1" w:unhideWhenUsed="1"/>
-    <w:lsdException w:name="Hashtag" w:semiHidden="1" w:unhideWhenUsed="1"/>
-    <w:lsdException w:name="Unresolved Mention" w:semiHidden="1" w:unhideWhenUsed="1"/>
-    <w:lsdException w:name="Smart Link" w:semiHidden="1" w:unhideWhenUsed="1"/>
   </w:latentStyles>
   <w:style w:type="paragraph" w:default="1" w:styleId="Normal">
     <w:name w:val="Normal"/>

</xml_diff>